<commit_message>
Update Disini - Data gathered by tesla.docx
</commit_message>
<xml_diff>
--- a/Disini - Data gathered by tesla.docx
+++ b/Disini - Data gathered by tesla.docx
@@ -4,6 +4,7 @@
   <w:body>
     <w:p>
       <w:pPr>
+        <w:pStyle w:val="Title"/>
         <w:rPr>
           <w:rStyle w:val="Strong"/>
         </w:rPr>
@@ -26,9 +27,23 @@
         <w:rPr>
           <w:lang w:val="en-US"/>
         </w:rPr>
-        <w:t>records all the data that is made by the car and also by how the customer coordinates with the vehicle. (</w:t>
-      </w:r>
-      <w:hyperlink r:id="rId4" w:history="1">
+        <w:t xml:space="preserve">records all the data that is made by the car </w:t>
+      </w:r>
+      <w:proofErr w:type="gramStart"/>
+      <w:r>
+        <w:rPr>
+          <w:lang w:val="en-US"/>
+        </w:rPr>
+        <w:t>and also</w:t>
+      </w:r>
+      <w:proofErr w:type="gramEnd"/>
+      <w:r>
+        <w:rPr>
+          <w:lang w:val="en-US"/>
+        </w:rPr>
+        <w:t xml:space="preserve"> by how the customer coordinates with the vehicle. (</w:t>
+      </w:r>
+      <w:hyperlink r:id="rId5" w:history="1">
         <w:r>
           <w:t>Jose Antonio Ribeiro Neto (</w:t>
         </w:r>
@@ -55,10 +70,7 @@
         <w:t>Url:</w:t>
       </w:r>
       <w:r>
-        <w:t xml:space="preserve"> </w:t>
-      </w:r>
-      <w:r>
-        <w:t>https://medium.com/xnewdata/tesla-big-data-success-case-6429af3cd58c</w:t>
+        <w:t xml:space="preserve"> https://medium.com/xnewdata/tesla-big-data-success-case-6429af3cd58c</w:t>
       </w:r>
       <w:r>
         <w:t>.</w:t>
@@ -87,7 +99,21 @@
         <w:rPr>
           <w:lang w:val="en-US"/>
         </w:rPr>
-        <w:t>All data that is being harvested is then sent to warehouses where these data can be stored for a long period of time, where later on it can be invested through to make better products for the end users of tesla.</w:t>
+        <w:t xml:space="preserve">All data that is being harvested is then sent to warehouses where these data can be stored for a long period of time, where </w:t>
+      </w:r>
+      <w:proofErr w:type="gramStart"/>
+      <w:r>
+        <w:rPr>
+          <w:lang w:val="en-US"/>
+        </w:rPr>
+        <w:t>later on</w:t>
+      </w:r>
+      <w:proofErr w:type="gramEnd"/>
+      <w:r>
+        <w:rPr>
+          <w:lang w:val="en-US"/>
+        </w:rPr>
+        <w:t xml:space="preserve"> it can be invested through to make better products for the end users of tesla.</w:t>
       </w:r>
     </w:p>
     <w:p>
@@ -545,6 +571,7 @@
   <w:style w:type="character" w:default="1" w:styleId="DefaultParagraphFont">
     <w:name w:val="Default Paragraph Font"/>
     <w:uiPriority w:val="1"/>
+    <w:semiHidden/>
     <w:unhideWhenUsed/>
   </w:style>
   <w:style w:type="table" w:default="1" w:styleId="TableNormal">
@@ -589,6 +616,41 @@
     <w:rPr>
       <w:b/>
       <w:bCs/>
+    </w:rPr>
+  </w:style>
+  <w:style w:type="paragraph" w:styleId="Title">
+    <w:name w:val="Title"/>
+    <w:basedOn w:val="Normal"/>
+    <w:next w:val="Normal"/>
+    <w:link w:val="TitleChar"/>
+    <w:uiPriority w:val="10"/>
+    <w:qFormat/>
+    <w:rsid w:val="004D1E60"/>
+    <w:pPr>
+      <w:spacing w:after="0" w:line="240" w:lineRule="auto"/>
+      <w:contextualSpacing/>
+    </w:pPr>
+    <w:rPr>
+      <w:rFonts w:asciiTheme="majorHAnsi" w:eastAsiaTheme="majorEastAsia" w:hAnsiTheme="majorHAnsi" w:cstheme="majorBidi"/>
+      <w:spacing w:val="-10"/>
+      <w:kern w:val="28"/>
+      <w:sz w:val="56"/>
+      <w:szCs w:val="56"/>
+    </w:rPr>
+  </w:style>
+  <w:style w:type="character" w:customStyle="1" w:styleId="TitleChar">
+    <w:name w:val="Title Char"/>
+    <w:basedOn w:val="DefaultParagraphFont"/>
+    <w:link w:val="Title"/>
+    <w:uiPriority w:val="10"/>
+    <w:rsid w:val="004D1E60"/>
+    <w:rPr>
+      <w:rFonts w:asciiTheme="majorHAnsi" w:eastAsiaTheme="majorEastAsia" w:hAnsiTheme="majorHAnsi" w:cstheme="majorBidi"/>
+      <w:spacing w:val="-10"/>
+      <w:kern w:val="28"/>
+      <w:sz w:val="56"/>
+      <w:szCs w:val="56"/>
+      <w:lang w:val="en-GB" w:eastAsia="en-US" w:bidi="en-US"/>
     </w:rPr>
   </w:style>
 </w:styles>
@@ -887,4 +949,16 @@
     </a:ext>
   </a:extLst>
 </a:theme>
+</file>
+
+<file path=customXml/item1.xml><?xml version="1.0" encoding="utf-8"?>
+<b:Sources xmlns:b="http://schemas.openxmlformats.org/officeDocument/2006/bibliography" xmlns="http://schemas.openxmlformats.org/officeDocument/2006/bibliography" SelectedStyle="\APASixthEditionOfficeOnline.xsl" StyleName="APA" Version="6"/>
+</file>
+
+<file path=customXml/itemProps1.xml><?xml version="1.0" encoding="utf-8"?>
+<ds:datastoreItem xmlns:ds="http://schemas.openxmlformats.org/officeDocument/2006/customXml" ds:itemID="{4F256547-43E3-482F-AFCD-976AA984AE27}">
+  <ds:schemaRefs>
+    <ds:schemaRef ds:uri="http://schemas.openxmlformats.org/officeDocument/2006/bibliography"/>
+  </ds:schemaRefs>
+</ds:datastoreItem>
 </file>
</xml_diff>